<commit_message>
Avoid "Promised Delivery Date" mandatory while printing Salesorder conf.
</commit_message>
<xml_diff>
--- a/ReportLayouts/wanSalesCrMemo.docx
+++ b/ReportLayouts/wanSalesCrMemo.docx
@@ -6908,6 +6908,8 @@
  
          < C u s t o m e r P o s t a l B a r C o d e > C u s t o m e r P o s t a l B a r C o d e < / C u s t o m e r P o s t a l B a r C o d e >   
+         < C u s t o m e r S i r e n N o > C u s t o m e r S i r e n N o < / C u s t o m e r S i r e n N o > + 
          < D o c u m e n t C o p y T e x t > D o c u m e n t C o p y T e x t < / D o c u m e n t C o p y T e x t >   
          < D o c u m e n t D a t e > D o c u m e n t D a t e < / D o c u m e n t D a t e > @@ -6936,6 +6938,8 @@
  
          < G l o b a l L o c a t i o n N u m b e r _ L b l > G l o b a l L o c a t i o n N u m b e r _ L b l < / G l o b a l L o c a t i o n N u m b e r _ L b l >   
+         < G o o d s A n d S e r v i c e s _ L b l > G o o d s A n d S e r v i c e s _ L b l < / G o o d s A n d S e r v i c e s _ L b l > + 
          < H o m e P a g e _ H e a d e r _ L b l > H o m e P a g e _ H e a d e r _ L b l < / H o m e P a g e _ H e a d e r _ L b l >   
          < I n v o i c e D i s c o u n t A m o u n t _ L b l > I n v o i c e D i s c o u n t A m o u n t _ L b l < / I n v o i c e D i s c o u n t A m o u n t _ L b l > @@ -7039,6 +7043,8 @@
          < V A T C l a u s e _ L b l > V A T C l a u s e _ L b l < / V A T C l a u s e _ L b l >   
          < V A T I d e n t i f i e r _ L b l > V A T I d e n t i f i e r _ L b l < / V A T I d e n t i f i e r _ L b l > + 
+         < V A T P a i d O n D e b i t s _ L b l > V A T P a i d O n D e b i t s _ L b l < / V A T P a i d O n D e b i t s _ L b l >   
          < V A T P e r c e n t a g e _ L b l > V A T P e r c e n t a g e _ L b l < / V A T P e r c e n t a g e _ L b l >   

</xml_diff>